<commit_message>
some minor changes and improvements
</commit_message>
<xml_diff>
--- a/documentation/kwaliteitshandboek.docx
+++ b/documentation/kwaliteitshandboek.docx
@@ -12,8 +12,6 @@
           <w:lang w:eastAsia="nl-NL"/>
         </w:rPr>
       </w:pPr>
-      <w:bookmarkStart w:id="0" w:name="_GoBack"/>
-      <w:bookmarkEnd w:id="0"/>
     </w:p>
     <w:p>
       <w:pPr>
@@ -22,14 +20,14 @@
           <w:color w:val="auto"/>
         </w:rPr>
       </w:pPr>
-      <w:bookmarkStart w:id="1" w:name="_Toc470095245"/>
+      <w:bookmarkStart w:id="0" w:name="_Toc470095245"/>
       <w:r>
         <w:rPr>
           <w:color w:val="auto"/>
         </w:rPr>
         <w:t>Kwaliteitshandboek</w:t>
       </w:r>
-      <w:bookmarkEnd w:id="1"/>
+      <w:bookmarkEnd w:id="0"/>
     </w:p>
     <w:p>
       <w:pPr>
@@ -156,7 +154,7 @@
       <w:tr>
         <w:trPr>
           <w:gridAfter w:val="1"/>
-          <w:wAfter w:w="7" w:type="pct"/>
+          <w:wAfter w:w="6" w:type="pct"/>
         </w:trPr>
         <w:tc>
           <w:tcPr>
@@ -254,7 +252,7 @@
       <w:tr>
         <w:trPr>
           <w:gridAfter w:val="1"/>
-          <w:wAfter w:w="7" w:type="pct"/>
+          <w:wAfter w:w="6" w:type="pct"/>
         </w:trPr>
         <w:tc>
           <w:tcPr>
@@ -321,7 +319,19 @@
               <w:rPr>
                 <w:rFonts w:ascii="Calibri" w:hAnsi="Calibri"/>
               </w:rPr>
-              <w:t>-05-19</w:t>
+              <w:t>-0</w:t>
+            </w:r>
+            <w:r>
+              <w:rPr>
+                <w:rFonts w:ascii="Calibri" w:hAnsi="Calibri"/>
+              </w:rPr>
+              <w:t>6</w:t>
+            </w:r>
+            <w:r>
+              <w:rPr>
+                <w:rFonts w:ascii="Calibri" w:hAnsi="Calibri"/>
+              </w:rPr>
+              <w:t>-19</w:t>
             </w:r>
           </w:p>
         </w:tc>
@@ -360,7 +370,7 @@
       <w:tr>
         <w:trPr>
           <w:gridAfter w:val="1"/>
-          <w:wAfter w:w="7" w:type="pct"/>
+          <w:wAfter w:w="6" w:type="pct"/>
         </w:trPr>
         <w:tc>
           <w:tcPr>
@@ -373,12 +383,14 @@
                 <w:rFonts w:ascii="Calibri" w:hAnsi="Calibri"/>
               </w:rPr>
             </w:pPr>
-            <w:r>
-              <w:rPr>
-                <w:rFonts w:ascii="Calibri" w:hAnsi="Calibri"/>
-              </w:rPr>
-              <w:t>Login/Register</w:t>
-            </w:r>
+            <w:proofErr w:type="spellStart"/>
+            <w:r>
+              <w:rPr>
+                <w:rFonts w:ascii="Calibri" w:hAnsi="Calibri"/>
+              </w:rPr>
+              <w:t>FOSUserBundle</w:t>
+            </w:r>
+            <w:proofErr w:type="spellEnd"/>
           </w:p>
         </w:tc>
         <w:tc>
@@ -396,7 +408,7 @@
               <w:rPr>
                 <w:rFonts w:ascii="Calibri" w:hAnsi="Calibri"/>
               </w:rPr>
-              <w:t>Jayant Schuil</w:t>
+              <w:t>Jayant schuil</w:t>
             </w:r>
           </w:p>
         </w:tc>
@@ -415,13 +427,7 @@
               <w:rPr>
                 <w:rFonts w:ascii="Calibri" w:hAnsi="Calibri"/>
               </w:rPr>
-              <w:t>20</w:t>
-            </w:r>
-            <w:r>
-              <w:rPr>
-                <w:rFonts w:ascii="Calibri" w:hAnsi="Calibri"/>
-              </w:rPr>
-              <w:t>-05-19</w:t>
+              <w:t>19-06-19</w:t>
             </w:r>
           </w:p>
         </w:tc>
@@ -440,13 +446,7 @@
               <w:rPr>
                 <w:rFonts w:ascii="Calibri" w:hAnsi="Calibri"/>
               </w:rPr>
-              <w:t>23-06</w:t>
-            </w:r>
-            <w:r>
-              <w:rPr>
-                <w:rFonts w:ascii="Calibri" w:hAnsi="Calibri"/>
-              </w:rPr>
-              <w:t>-19</w:t>
+              <w:t>19-06-19</w:t>
             </w:r>
           </w:p>
         </w:tc>
@@ -454,7 +454,7 @@
       <w:tr>
         <w:trPr>
           <w:gridAfter w:val="1"/>
-          <w:wAfter w:w="7" w:type="pct"/>
+          <w:wAfter w:w="6" w:type="pct"/>
         </w:trPr>
         <w:tc>
           <w:tcPr>
@@ -467,17 +467,19 @@
                 <w:rFonts w:ascii="Calibri" w:hAnsi="Calibri"/>
               </w:rPr>
             </w:pPr>
-            <w:r>
-              <w:rPr>
-                <w:rFonts w:ascii="Calibri" w:hAnsi="Calibri"/>
-              </w:rPr>
-              <w:t>CRUD</w:t>
-            </w:r>
-            <w:r>
-              <w:rPr>
-                <w:rFonts w:ascii="Calibri" w:hAnsi="Calibri"/>
-              </w:rPr>
-              <w:t xml:space="preserve"> Room</w:t>
+            <w:proofErr w:type="spellStart"/>
+            <w:r>
+              <w:rPr>
+                <w:rFonts w:ascii="Calibri" w:hAnsi="Calibri"/>
+              </w:rPr>
+              <w:t>FOSUserBundle</w:t>
+            </w:r>
+            <w:proofErr w:type="spellEnd"/>
+            <w:r>
+              <w:rPr>
+                <w:rFonts w:ascii="Calibri" w:hAnsi="Calibri"/>
+              </w:rPr>
+              <w:t xml:space="preserve"> Last Activity</w:t>
             </w:r>
           </w:p>
         </w:tc>
@@ -515,13 +517,7 @@
               <w:rPr>
                 <w:rFonts w:ascii="Calibri" w:hAnsi="Calibri"/>
               </w:rPr>
-              <w:t>22</w:t>
-            </w:r>
-            <w:r>
-              <w:rPr>
-                <w:rFonts w:ascii="Calibri" w:hAnsi="Calibri"/>
-              </w:rPr>
-              <w:t>-05-19</w:t>
+              <w:t>20-06-19</w:t>
             </w:r>
           </w:p>
         </w:tc>
@@ -540,13 +536,15 @@
               <w:rPr>
                 <w:rFonts w:ascii="Calibri" w:hAnsi="Calibri"/>
               </w:rPr>
-              <w:t>23-06</w:t>
-            </w:r>
-            <w:r>
-              <w:rPr>
-                <w:rFonts w:ascii="Calibri" w:hAnsi="Calibri"/>
-              </w:rPr>
-              <w:t>-19</w:t>
+              <w:t>23-</w:t>
+            </w:r>
+            <w:bookmarkStart w:id="1" w:name="_GoBack"/>
+            <w:bookmarkEnd w:id="1"/>
+            <w:r>
+              <w:rPr>
+                <w:rFonts w:ascii="Calibri" w:hAnsi="Calibri"/>
+              </w:rPr>
+              <w:t>06-19</w:t>
             </w:r>
           </w:p>
         </w:tc>
@@ -554,7 +552,7 @@
       <w:tr>
         <w:trPr>
           <w:gridAfter w:val="1"/>
-          <w:wAfter w:w="7" w:type="pct"/>
+          <w:wAfter w:w="6" w:type="pct"/>
         </w:trPr>
         <w:tc>
           <w:tcPr>
@@ -571,16 +569,8 @@
               <w:rPr>
                 <w:rFonts w:ascii="Calibri" w:hAnsi="Calibri"/>
               </w:rPr>
-              <w:t xml:space="preserve">CRUD </w:t>
-            </w:r>
-            <w:proofErr w:type="spellStart"/>
-            <w:r>
-              <w:rPr>
-                <w:rFonts w:ascii="Calibri" w:hAnsi="Calibri"/>
-              </w:rPr>
-              <w:t>Reservations</w:t>
-            </w:r>
-            <w:proofErr w:type="spellEnd"/>
+              <w:t>Login/Register</w:t>
+            </w:r>
           </w:p>
         </w:tc>
         <w:tc>
@@ -617,7 +607,25 @@
               <w:rPr>
                 <w:rFonts w:ascii="Calibri" w:hAnsi="Calibri"/>
               </w:rPr>
-              <w:t>23-06-19</w:t>
+              <w:t>20</w:t>
+            </w:r>
+            <w:r>
+              <w:rPr>
+                <w:rFonts w:ascii="Calibri" w:hAnsi="Calibri"/>
+              </w:rPr>
+              <w:t>-0</w:t>
+            </w:r>
+            <w:r>
+              <w:rPr>
+                <w:rFonts w:ascii="Calibri" w:hAnsi="Calibri"/>
+              </w:rPr>
+              <w:t>6</w:t>
+            </w:r>
+            <w:r>
+              <w:rPr>
+                <w:rFonts w:ascii="Calibri" w:hAnsi="Calibri"/>
+              </w:rPr>
+              <w:t>-19</w:t>
             </w:r>
           </w:p>
         </w:tc>
@@ -636,19 +644,13 @@
               <w:rPr>
                 <w:rFonts w:ascii="Calibri" w:hAnsi="Calibri"/>
               </w:rPr>
-              <w:t>2</w:t>
-            </w:r>
-            <w:r>
-              <w:rPr>
-                <w:rFonts w:ascii="Calibri" w:hAnsi="Calibri"/>
-              </w:rPr>
-              <w:t>3</w:t>
-            </w:r>
-            <w:r>
-              <w:rPr>
-                <w:rFonts w:ascii="Calibri" w:hAnsi="Calibri"/>
-              </w:rPr>
-              <w:t>-06-19</w:t>
+              <w:t>23-06</w:t>
+            </w:r>
+            <w:r>
+              <w:rPr>
+                <w:rFonts w:ascii="Calibri" w:hAnsi="Calibri"/>
+              </w:rPr>
+              <w:t>-19</w:t>
             </w:r>
           </w:p>
         </w:tc>
@@ -656,7 +658,7 @@
       <w:tr>
         <w:trPr>
           <w:gridAfter w:val="1"/>
-          <w:wAfter w:w="7" w:type="pct"/>
+          <w:wAfter w:w="6" w:type="pct"/>
         </w:trPr>
         <w:tc>
           <w:tcPr>
@@ -673,7 +675,13 @@
               <w:rPr>
                 <w:rFonts w:ascii="Calibri" w:hAnsi="Calibri"/>
               </w:rPr>
-              <w:t>Lijst Users</w:t>
+              <w:t>CRUD</w:t>
+            </w:r>
+            <w:r>
+              <w:rPr>
+                <w:rFonts w:ascii="Calibri" w:hAnsi="Calibri"/>
+              </w:rPr>
+              <w:t xml:space="preserve"> Room</w:t>
             </w:r>
           </w:p>
         </w:tc>
@@ -711,7 +719,25 @@
               <w:rPr>
                 <w:rFonts w:ascii="Calibri" w:hAnsi="Calibri"/>
               </w:rPr>
-              <w:t>20-06-19</w:t>
+              <w:t>22</w:t>
+            </w:r>
+            <w:r>
+              <w:rPr>
+                <w:rFonts w:ascii="Calibri" w:hAnsi="Calibri"/>
+              </w:rPr>
+              <w:t>-0</w:t>
+            </w:r>
+            <w:r>
+              <w:rPr>
+                <w:rFonts w:ascii="Calibri" w:hAnsi="Calibri"/>
+              </w:rPr>
+              <w:t>3</w:t>
+            </w:r>
+            <w:r>
+              <w:rPr>
+                <w:rFonts w:ascii="Calibri" w:hAnsi="Calibri"/>
+              </w:rPr>
+              <w:t>-19</w:t>
             </w:r>
           </w:p>
         </w:tc>
@@ -730,7 +756,13 @@
               <w:rPr>
                 <w:rFonts w:ascii="Calibri" w:hAnsi="Calibri"/>
               </w:rPr>
-              <w:t>23-06-19</w:t>
+              <w:t>23-06</w:t>
+            </w:r>
+            <w:r>
+              <w:rPr>
+                <w:rFonts w:ascii="Calibri" w:hAnsi="Calibri"/>
+              </w:rPr>
+              <w:t>-19</w:t>
             </w:r>
           </w:p>
         </w:tc>
@@ -738,7 +770,7 @@
       <w:tr>
         <w:trPr>
           <w:gridAfter w:val="1"/>
-          <w:wAfter w:w="7" w:type="pct"/>
+          <w:wAfter w:w="6" w:type="pct"/>
         </w:trPr>
         <w:tc>
           <w:tcPr>
@@ -755,7 +787,7 @@
               <w:rPr>
                 <w:rFonts w:ascii="Calibri" w:hAnsi="Calibri"/>
               </w:rPr>
-              <w:t xml:space="preserve">Lijst </w:t>
+              <w:t xml:space="preserve">CRUD </w:t>
             </w:r>
             <w:proofErr w:type="spellStart"/>
             <w:r>
@@ -782,13 +814,7 @@
               <w:rPr>
                 <w:rFonts w:ascii="Calibri" w:hAnsi="Calibri"/>
               </w:rPr>
-              <w:t>Jayant Schui</w:t>
-            </w:r>
-            <w:r>
-              <w:rPr>
-                <w:rFonts w:ascii="Calibri" w:hAnsi="Calibri"/>
-              </w:rPr>
-              <w:t>l</w:t>
+              <w:t>Jayant Schuil</w:t>
             </w:r>
           </w:p>
         </w:tc>
@@ -807,7 +833,7 @@
               <w:rPr>
                 <w:rFonts w:ascii="Calibri" w:hAnsi="Calibri"/>
               </w:rPr>
-              <w:t>20-06-19</w:t>
+              <w:t>23-06-19</w:t>
             </w:r>
           </w:p>
         </w:tc>
@@ -826,7 +852,19 @@
               <w:rPr>
                 <w:rFonts w:ascii="Calibri" w:hAnsi="Calibri"/>
               </w:rPr>
-              <w:t>23-06-19</w:t>
+              <w:t>2</w:t>
+            </w:r>
+            <w:r>
+              <w:rPr>
+                <w:rFonts w:ascii="Calibri" w:hAnsi="Calibri"/>
+              </w:rPr>
+              <w:t>3</w:t>
+            </w:r>
+            <w:r>
+              <w:rPr>
+                <w:rFonts w:ascii="Calibri" w:hAnsi="Calibri"/>
+              </w:rPr>
+              <w:t>-06-19</w:t>
             </w:r>
           </w:p>
         </w:tc>
@@ -834,7 +872,7 @@
       <w:tr>
         <w:trPr>
           <w:gridAfter w:val="1"/>
-          <w:wAfter w:w="7" w:type="pct"/>
+          <w:wAfter w:w="6" w:type="pct"/>
         </w:trPr>
         <w:tc>
           <w:tcPr>
@@ -851,7 +889,7 @@
               <w:rPr>
                 <w:rFonts w:ascii="Calibri" w:hAnsi="Calibri"/>
               </w:rPr>
-              <w:t>Rooms</w:t>
+              <w:t>Lijst Users</w:t>
             </w:r>
           </w:p>
         </w:tc>
@@ -889,13 +927,203 @@
               <w:rPr>
                 <w:rFonts w:ascii="Calibri" w:hAnsi="Calibri"/>
               </w:rPr>
+              <w:t>20-06-19</w:t>
+            </w:r>
+          </w:p>
+        </w:tc>
+        <w:tc>
+          <w:tcPr>
+            <w:tcW w:w="1195" w:type="pct"/>
+            <w:shd w:val="clear" w:color="auto" w:fill="FFFFFF" w:themeFill="background1"/>
+          </w:tcPr>
+          <w:p>
+            <w:pPr>
+              <w:rPr>
+                <w:rFonts w:ascii="Calibri" w:hAnsi="Calibri"/>
+              </w:rPr>
+            </w:pPr>
+            <w:r>
+              <w:rPr>
+                <w:rFonts w:ascii="Calibri" w:hAnsi="Calibri"/>
+              </w:rPr>
+              <w:t>23-06-19</w:t>
+            </w:r>
+          </w:p>
+        </w:tc>
+      </w:tr>
+      <w:tr>
+        <w:trPr>
+          <w:gridAfter w:val="1"/>
+          <w:wAfter w:w="6" w:type="pct"/>
+        </w:trPr>
+        <w:tc>
+          <w:tcPr>
+            <w:tcW w:w="1528" w:type="pct"/>
+            <w:shd w:val="clear" w:color="auto" w:fill="FFFFFF" w:themeFill="background1"/>
+          </w:tcPr>
+          <w:p>
+            <w:pPr>
+              <w:rPr>
+                <w:rFonts w:ascii="Calibri" w:hAnsi="Calibri"/>
+              </w:rPr>
+            </w:pPr>
+            <w:r>
+              <w:rPr>
+                <w:rFonts w:ascii="Calibri" w:hAnsi="Calibri"/>
+              </w:rPr>
+              <w:t xml:space="preserve">Lijst </w:t>
+            </w:r>
+            <w:proofErr w:type="spellStart"/>
+            <w:r>
+              <w:rPr>
+                <w:rFonts w:ascii="Calibri" w:hAnsi="Calibri"/>
+              </w:rPr>
+              <w:t>Reservations</w:t>
+            </w:r>
+            <w:proofErr w:type="spellEnd"/>
+          </w:p>
+        </w:tc>
+        <w:tc>
+          <w:tcPr>
+            <w:tcW w:w="1591" w:type="pct"/>
+            <w:shd w:val="clear" w:color="auto" w:fill="FFFFFF" w:themeFill="background1"/>
+          </w:tcPr>
+          <w:p>
+            <w:pPr>
+              <w:rPr>
+                <w:rFonts w:ascii="Calibri" w:hAnsi="Calibri"/>
+              </w:rPr>
+            </w:pPr>
+            <w:r>
+              <w:rPr>
+                <w:rFonts w:ascii="Calibri" w:hAnsi="Calibri"/>
+              </w:rPr>
+              <w:t>Jayant Schui</w:t>
+            </w:r>
+            <w:r>
+              <w:rPr>
+                <w:rFonts w:ascii="Calibri" w:hAnsi="Calibri"/>
+              </w:rPr>
+              <w:t>l</w:t>
+            </w:r>
+          </w:p>
+        </w:tc>
+        <w:tc>
+          <w:tcPr>
+            <w:tcW w:w="680" w:type="pct"/>
+            <w:shd w:val="clear" w:color="auto" w:fill="FFFFFF" w:themeFill="background1"/>
+          </w:tcPr>
+          <w:p>
+            <w:pPr>
+              <w:rPr>
+                <w:rFonts w:ascii="Calibri" w:hAnsi="Calibri"/>
+              </w:rPr>
+            </w:pPr>
+            <w:r>
+              <w:rPr>
+                <w:rFonts w:ascii="Calibri" w:hAnsi="Calibri"/>
+              </w:rPr>
+              <w:t>20-06-19</w:t>
+            </w:r>
+          </w:p>
+        </w:tc>
+        <w:tc>
+          <w:tcPr>
+            <w:tcW w:w="1195" w:type="pct"/>
+            <w:shd w:val="clear" w:color="auto" w:fill="FFFFFF" w:themeFill="background1"/>
+          </w:tcPr>
+          <w:p>
+            <w:pPr>
+              <w:rPr>
+                <w:rFonts w:ascii="Calibri" w:hAnsi="Calibri"/>
+              </w:rPr>
+            </w:pPr>
+            <w:r>
+              <w:rPr>
+                <w:rFonts w:ascii="Calibri" w:hAnsi="Calibri"/>
+              </w:rPr>
+              <w:t>23-06-19</w:t>
+            </w:r>
+          </w:p>
+        </w:tc>
+      </w:tr>
+      <w:tr>
+        <w:trPr>
+          <w:gridAfter w:val="1"/>
+          <w:wAfter w:w="6" w:type="pct"/>
+        </w:trPr>
+        <w:tc>
+          <w:tcPr>
+            <w:tcW w:w="1528" w:type="pct"/>
+            <w:shd w:val="clear" w:color="auto" w:fill="FFFFFF" w:themeFill="background1"/>
+          </w:tcPr>
+          <w:p>
+            <w:pPr>
+              <w:rPr>
+                <w:rFonts w:ascii="Calibri" w:hAnsi="Calibri"/>
+              </w:rPr>
+            </w:pPr>
+            <w:r>
+              <w:rPr>
+                <w:rFonts w:ascii="Calibri" w:hAnsi="Calibri"/>
+              </w:rPr>
+              <w:t>Rooms</w:t>
+            </w:r>
+          </w:p>
+        </w:tc>
+        <w:tc>
+          <w:tcPr>
+            <w:tcW w:w="1591" w:type="pct"/>
+            <w:shd w:val="clear" w:color="auto" w:fill="FFFFFF" w:themeFill="background1"/>
+          </w:tcPr>
+          <w:p>
+            <w:pPr>
+              <w:rPr>
+                <w:rFonts w:ascii="Calibri" w:hAnsi="Calibri"/>
+              </w:rPr>
+            </w:pPr>
+            <w:r>
+              <w:rPr>
+                <w:rFonts w:ascii="Calibri" w:hAnsi="Calibri"/>
+              </w:rPr>
+              <w:t>Jayant Schuil</w:t>
+            </w:r>
+          </w:p>
+        </w:tc>
+        <w:tc>
+          <w:tcPr>
+            <w:tcW w:w="680" w:type="pct"/>
+            <w:shd w:val="clear" w:color="auto" w:fill="FFFFFF" w:themeFill="background1"/>
+          </w:tcPr>
+          <w:p>
+            <w:pPr>
+              <w:rPr>
+                <w:rFonts w:ascii="Calibri" w:hAnsi="Calibri"/>
+              </w:rPr>
+            </w:pPr>
+            <w:r>
+              <w:rPr>
+                <w:rFonts w:ascii="Calibri" w:hAnsi="Calibri"/>
+              </w:rPr>
               <w:t>22</w:t>
             </w:r>
             <w:r>
               <w:rPr>
                 <w:rFonts w:ascii="Calibri" w:hAnsi="Calibri"/>
               </w:rPr>
-              <w:t>-05-19</w:t>
+              <w:t>-0</w:t>
+            </w:r>
+            <w:r>
+              <w:rPr>
+                <w:rFonts w:ascii="Calibri" w:hAnsi="Calibri"/>
+              </w:rPr>
+              <w:t>6</w:t>
+            </w:r>
+            <w:r>
+              <w:rPr>
+                <w:rFonts w:ascii="Calibri" w:hAnsi="Calibri"/>
+              </w:rPr>
+              <w:t>-19</w:t>
             </w:r>
           </w:p>
         </w:tc>
@@ -1195,6 +1423,12 @@
                 <w:rFonts w:ascii="Calibri" w:hAnsi="Calibri"/>
               </w:rPr>
             </w:pPr>
+            <w:r>
+              <w:rPr>
+                <w:rFonts w:ascii="Calibri" w:hAnsi="Calibri"/>
+              </w:rPr>
+              <w:t>De home pagina en de login is af</w:t>
+            </w:r>
           </w:p>
         </w:tc>
       </w:tr>
@@ -1218,6 +1452,12 @@
               <w:t>Bookingsysteem</w:t>
             </w:r>
             <w:proofErr w:type="spellEnd"/>
+            <w:r>
+              <w:rPr>
+                <w:rFonts w:ascii="Calibri" w:hAnsi="Calibri"/>
+              </w:rPr>
+              <w:t xml:space="preserve"> en Kamer details</w:t>
+            </w:r>
           </w:p>
         </w:tc>
         <w:tc>
@@ -1275,6 +1515,20 @@
                 <w:rFonts w:ascii="Calibri" w:hAnsi="Calibri"/>
               </w:rPr>
             </w:pPr>
+            <w:proofErr w:type="spellStart"/>
+            <w:r>
+              <w:rPr>
+                <w:rFonts w:ascii="Calibri" w:hAnsi="Calibri"/>
+              </w:rPr>
+              <w:t>Bookingsysteem</w:t>
+            </w:r>
+            <w:proofErr w:type="spellEnd"/>
+            <w:r>
+              <w:rPr>
+                <w:rFonts w:ascii="Calibri" w:hAnsi="Calibri"/>
+              </w:rPr>
+              <w:t xml:space="preserve"> en kamerdetailpagina geïmplementeerd</w:t>
+            </w:r>
           </w:p>
         </w:tc>
       </w:tr>
@@ -1290,19 +1544,11 @@
                 <w:rFonts w:ascii="Calibri" w:hAnsi="Calibri"/>
               </w:rPr>
             </w:pPr>
-            <w:proofErr w:type="spellStart"/>
-            <w:r>
-              <w:rPr>
-                <w:rFonts w:ascii="Calibri" w:hAnsi="Calibri"/>
-              </w:rPr>
-              <w:t>Checkin</w:t>
-            </w:r>
-            <w:proofErr w:type="spellEnd"/>
-            <w:r>
-              <w:rPr>
-                <w:rFonts w:ascii="Calibri" w:hAnsi="Calibri"/>
-              </w:rPr>
-              <w:t xml:space="preserve"> en out lijst</w:t>
+            <w:r>
+              <w:rPr>
+                <w:rFonts w:ascii="Calibri" w:hAnsi="Calibri"/>
+              </w:rPr>
+              <w:t>Bootstrap</w:t>
             </w:r>
           </w:p>
         </w:tc>
@@ -1340,13 +1586,7 @@
               <w:rPr>
                 <w:rFonts w:ascii="Calibri" w:hAnsi="Calibri"/>
               </w:rPr>
-              <w:t>23</w:t>
-            </w:r>
-            <w:r>
-              <w:rPr>
-                <w:rFonts w:ascii="Calibri" w:hAnsi="Calibri"/>
-              </w:rPr>
-              <w:t>-06-19</w:t>
+              <w:t>21-06-19</w:t>
             </w:r>
           </w:p>
         </w:tc>
@@ -1361,6 +1601,12 @@
                 <w:rFonts w:ascii="Calibri" w:hAnsi="Calibri"/>
               </w:rPr>
             </w:pPr>
+            <w:r>
+              <w:rPr>
+                <w:rFonts w:ascii="Calibri" w:hAnsi="Calibri"/>
+              </w:rPr>
+              <w:t>Styling toegevoegd met Bootstrap</w:t>
+            </w:r>
           </w:p>
         </w:tc>
       </w:tr>
@@ -1376,12 +1622,6 @@
                 <w:rFonts w:ascii="Calibri" w:hAnsi="Calibri"/>
               </w:rPr>
             </w:pPr>
-            <w:r>
-              <w:rPr>
-                <w:rFonts w:ascii="Calibri" w:hAnsi="Calibri"/>
-              </w:rPr>
-              <w:t>CRUDS</w:t>
-            </w:r>
           </w:p>
         </w:tc>
         <w:tc>
@@ -1395,12 +1635,6 @@
                 <w:rFonts w:ascii="Calibri" w:hAnsi="Calibri"/>
               </w:rPr>
             </w:pPr>
-            <w:r>
-              <w:rPr>
-                <w:rFonts w:ascii="Calibri" w:hAnsi="Calibri"/>
-              </w:rPr>
-              <w:t>Jayant Schuil</w:t>
-            </w:r>
           </w:p>
         </w:tc>
         <w:tc>
@@ -1414,12 +1648,6 @@
                 <w:rFonts w:ascii="Calibri" w:hAnsi="Calibri"/>
               </w:rPr>
             </w:pPr>
-            <w:r>
-              <w:rPr>
-                <w:rFonts w:ascii="Calibri" w:hAnsi="Calibri"/>
-              </w:rPr>
-              <w:t>20-06-19</w:t>
-            </w:r>
           </w:p>
         </w:tc>
         <w:tc>
@@ -1453,14 +1681,15 @@
               <w:rPr>
                 <w:rFonts w:ascii="Calibri" w:hAnsi="Calibri"/>
               </w:rPr>
-              <w:t>Reservation</w:t>
+              <w:lastRenderedPageBreak/>
+              <w:t>Checkin</w:t>
             </w:r>
             <w:proofErr w:type="spellEnd"/>
             <w:r>
               <w:rPr>
                 <w:rFonts w:ascii="Calibri" w:hAnsi="Calibri"/>
               </w:rPr>
-              <w:t xml:space="preserve"> lijst</w:t>
+              <w:t xml:space="preserve"> en out lijst</w:t>
             </w:r>
           </w:p>
         </w:tc>
@@ -1498,7 +1727,13 @@
               <w:rPr>
                 <w:rFonts w:ascii="Calibri" w:hAnsi="Calibri"/>
               </w:rPr>
-              <w:t>23-06-19</w:t>
+              <w:t>23</w:t>
+            </w:r>
+            <w:r>
+              <w:rPr>
+                <w:rFonts w:ascii="Calibri" w:hAnsi="Calibri"/>
+              </w:rPr>
+              <w:t>-06-19</w:t>
             </w:r>
           </w:p>
         </w:tc>
@@ -1513,6 +1748,204 @@
                 <w:rFonts w:ascii="Calibri" w:hAnsi="Calibri"/>
               </w:rPr>
             </w:pPr>
+            <w:r>
+              <w:rPr>
+                <w:rFonts w:ascii="Calibri" w:hAnsi="Calibri"/>
+              </w:rPr>
+              <w:t xml:space="preserve">Lijst van </w:t>
+            </w:r>
+            <w:proofErr w:type="spellStart"/>
+            <w:r>
+              <w:rPr>
+                <w:rFonts w:ascii="Calibri" w:hAnsi="Calibri"/>
+              </w:rPr>
+              <w:t>checkin</w:t>
+            </w:r>
+            <w:proofErr w:type="spellEnd"/>
+            <w:r>
+              <w:rPr>
+                <w:rFonts w:ascii="Calibri" w:hAnsi="Calibri"/>
+              </w:rPr>
+              <w:t xml:space="preserve"> en </w:t>
+            </w:r>
+            <w:proofErr w:type="spellStart"/>
+            <w:r>
+              <w:rPr>
+                <w:rFonts w:ascii="Calibri" w:hAnsi="Calibri"/>
+              </w:rPr>
+              <w:t>checkouts</w:t>
+            </w:r>
+            <w:proofErr w:type="spellEnd"/>
+            <w:r>
+              <w:rPr>
+                <w:rFonts w:ascii="Calibri" w:hAnsi="Calibri"/>
+              </w:rPr>
+              <w:t xml:space="preserve"> is toegevoegd</w:t>
+            </w:r>
+          </w:p>
+        </w:tc>
+      </w:tr>
+      <w:tr>
+        <w:tc>
+          <w:tcPr>
+            <w:tcW w:w="1418" w:type="pct"/>
+            <w:shd w:val="clear" w:color="auto" w:fill="auto"/>
+          </w:tcPr>
+          <w:p>
+            <w:pPr>
+              <w:rPr>
+                <w:rFonts w:ascii="Calibri" w:hAnsi="Calibri"/>
+              </w:rPr>
+            </w:pPr>
+            <w:r>
+              <w:rPr>
+                <w:rFonts w:ascii="Calibri" w:hAnsi="Calibri"/>
+              </w:rPr>
+              <w:t>CRUDS</w:t>
+            </w:r>
+          </w:p>
+        </w:tc>
+        <w:tc>
+          <w:tcPr>
+            <w:tcW w:w="1208" w:type="pct"/>
+            <w:shd w:val="clear" w:color="auto" w:fill="auto"/>
+          </w:tcPr>
+          <w:p>
+            <w:pPr>
+              <w:rPr>
+                <w:rFonts w:ascii="Calibri" w:hAnsi="Calibri"/>
+              </w:rPr>
+            </w:pPr>
+            <w:r>
+              <w:rPr>
+                <w:rFonts w:ascii="Calibri" w:hAnsi="Calibri"/>
+              </w:rPr>
+              <w:t>Jayant Schuil</w:t>
+            </w:r>
+          </w:p>
+        </w:tc>
+        <w:tc>
+          <w:tcPr>
+            <w:tcW w:w="617" w:type="pct"/>
+            <w:shd w:val="clear" w:color="auto" w:fill="auto"/>
+          </w:tcPr>
+          <w:p>
+            <w:pPr>
+              <w:rPr>
+                <w:rFonts w:ascii="Calibri" w:hAnsi="Calibri"/>
+              </w:rPr>
+            </w:pPr>
+            <w:r>
+              <w:rPr>
+                <w:rFonts w:ascii="Calibri" w:hAnsi="Calibri"/>
+              </w:rPr>
+              <w:t>20-06-19</w:t>
+            </w:r>
+          </w:p>
+        </w:tc>
+        <w:tc>
+          <w:tcPr>
+            <w:tcW w:w="1757" w:type="pct"/>
+            <w:shd w:val="clear" w:color="auto" w:fill="auto"/>
+          </w:tcPr>
+          <w:p>
+            <w:pPr>
+              <w:rPr>
+                <w:rFonts w:ascii="Calibri" w:hAnsi="Calibri"/>
+              </w:rPr>
+            </w:pPr>
+            <w:r>
+              <w:rPr>
+                <w:rFonts w:ascii="Calibri" w:hAnsi="Calibri"/>
+              </w:rPr>
+              <w:t>Alle CRUDS af</w:t>
+            </w:r>
+          </w:p>
+        </w:tc>
+      </w:tr>
+      <w:tr>
+        <w:tc>
+          <w:tcPr>
+            <w:tcW w:w="1418" w:type="pct"/>
+            <w:shd w:val="clear" w:color="auto" w:fill="auto"/>
+          </w:tcPr>
+          <w:p>
+            <w:pPr>
+              <w:rPr>
+                <w:rFonts w:ascii="Calibri" w:hAnsi="Calibri"/>
+              </w:rPr>
+            </w:pPr>
+            <w:proofErr w:type="spellStart"/>
+            <w:r>
+              <w:rPr>
+                <w:rFonts w:ascii="Calibri" w:hAnsi="Calibri"/>
+              </w:rPr>
+              <w:t>Reservation</w:t>
+            </w:r>
+            <w:proofErr w:type="spellEnd"/>
+            <w:r>
+              <w:rPr>
+                <w:rFonts w:ascii="Calibri" w:hAnsi="Calibri"/>
+              </w:rPr>
+              <w:t xml:space="preserve"> lijst</w:t>
+            </w:r>
+          </w:p>
+        </w:tc>
+        <w:tc>
+          <w:tcPr>
+            <w:tcW w:w="1208" w:type="pct"/>
+            <w:shd w:val="clear" w:color="auto" w:fill="auto"/>
+          </w:tcPr>
+          <w:p>
+            <w:pPr>
+              <w:rPr>
+                <w:rFonts w:ascii="Calibri" w:hAnsi="Calibri"/>
+              </w:rPr>
+            </w:pPr>
+            <w:r>
+              <w:rPr>
+                <w:rFonts w:ascii="Calibri" w:hAnsi="Calibri"/>
+              </w:rPr>
+              <w:t>Jayant Schuil</w:t>
+            </w:r>
+          </w:p>
+        </w:tc>
+        <w:tc>
+          <w:tcPr>
+            <w:tcW w:w="617" w:type="pct"/>
+            <w:shd w:val="clear" w:color="auto" w:fill="auto"/>
+          </w:tcPr>
+          <w:p>
+            <w:pPr>
+              <w:rPr>
+                <w:rFonts w:ascii="Calibri" w:hAnsi="Calibri"/>
+              </w:rPr>
+            </w:pPr>
+            <w:r>
+              <w:rPr>
+                <w:rFonts w:ascii="Calibri" w:hAnsi="Calibri"/>
+              </w:rPr>
+              <w:t>23-06-19</w:t>
+            </w:r>
+          </w:p>
+        </w:tc>
+        <w:tc>
+          <w:tcPr>
+            <w:tcW w:w="1757" w:type="pct"/>
+            <w:shd w:val="clear" w:color="auto" w:fill="auto"/>
+          </w:tcPr>
+          <w:p>
+            <w:pPr>
+              <w:rPr>
+                <w:rFonts w:ascii="Calibri" w:hAnsi="Calibri"/>
+              </w:rPr>
+            </w:pPr>
+            <w:r>
+              <w:rPr>
+                <w:rFonts w:ascii="Calibri" w:hAnsi="Calibri"/>
+              </w:rPr>
+              <w:t>Lijst van reservaties is af</w:t>
+            </w:r>
           </w:p>
         </w:tc>
       </w:tr>

</xml_diff>